<commit_message>
Finally next and back working correctly also centering is now nice
</commit_message>
<xml_diff>
--- a/Blog Catchup.docx
+++ b/Blog Catchup.docx
@@ -2,6 +2,39 @@
 <file path=word/document.xml><?xml version="1.0" encoding="utf-8"?>
 <w:document xmlns:wpc="http://schemas.microsoft.com/office/word/2010/wordprocessingCanvas" xmlns:cx="http://schemas.microsoft.com/office/drawing/2014/chartex" xmlns:cx1="http://schemas.microsoft.com/office/drawing/2015/9/8/chartex" xmlns:cx2="http://schemas.microsoft.com/office/drawing/2015/10/21/chartex" xmlns:cx3="http://schemas.microsoft.com/office/drawing/2016/5/9/chartex" xmlns:cx4="http://schemas.microsoft.com/office/drawing/2016/5/10/chartex" xmlns:cx5="http://schemas.microsoft.com/office/drawing/2016/5/11/chartex" xmlns:cx6="http://schemas.microsoft.com/office/drawing/2016/5/12/chartex" xmlns:cx7="http://schemas.microsoft.com/office/drawing/2016/5/13/chartex" xmlns:cx8="http://schemas.microsoft.com/office/drawing/2016/5/14/chartex" xmlns:mc="http://schemas.openxmlformats.org/markup-compatibility/2006" xmlns:aink="http://schemas.microsoft.com/office/drawing/2016/ink" xmlns:am3d="http://schemas.microsoft.com/office/drawing/2017/model3d" xmlns:o="urn:schemas-microsoft-com:office:office" xmlns:r="http://schemas.openxmlformats.org/officeDocument/2006/relationships" xmlns:m="http://schemas.openxmlformats.org/officeDocument/2006/math" xmlns:v="urn:schemas-microsoft-com:vml" xmlns:wp14="http://schemas.microsoft.com/office/word/2010/wordprocessingDrawing" xmlns:wp="http://schemas.openxmlformats.org/drawingml/2006/wordprocessingDrawing" xmlns:w10="urn:schemas-microsoft-com:office:word" xmlns:w="http://schemas.openxmlformats.org/wordprocessingml/2006/main" xmlns:w14="http://schemas.microsoft.com/office/word/2010/wordml" xmlns:w15="http://schemas.microsoft.com/office/word/2012/wordml" xmlns:w16cid="http://schemas.microsoft.com/office/word/2016/wordml/cid" xmlns:w16se="http://schemas.microsoft.com/office/word/2015/wordml/symex" xmlns:wpg="http://schemas.microsoft.com/office/word/2010/wordprocessingGroup" xmlns:wpi="http://schemas.microsoft.com/office/word/2010/wordprocessingInk" xmlns:wne="http://schemas.microsoft.com/office/word/2006/wordml" xmlns:wps="http://schemas.microsoft.com/office/word/2010/wordprocessingShape" mc:Ignorable="w14 w15 w16se w16cid wp14">
   <w:body>
+    <w:p>
+      <w:r>
+        <w:t>01/10/20 – Thursday</w:t>
+      </w:r>
+    </w:p>
+    <w:p>
+      <w:pPr>
+        <w:pStyle w:val="ListParagraph"/>
+        <w:numPr>
+          <w:ilvl w:val="0"/>
+          <w:numId w:val="5"/>
+        </w:numPr>
+      </w:pPr>
+      <w:r>
+        <w:t xml:space="preserve">This morning I finally got this effect that I have been working on for my blog complete. I knew that with my new date system I wanted a way to quickly scroll through the dates of blogs as opposed to scrolling through every single blog post. My solution to this was making </w:t>
+      </w:r>
+      <w:r>
+        <w:t xml:space="preserve">forwards and back buttons that scroll and entire month, I implemented this very simply at the beginning however the big problem I was running into was that </w:t>
+      </w:r>
+      <w:r>
+        <w:t>if you clicked the next button and got taken to blog post 2 for example, and then manually scrolled down to blog post 5. The buttons wouldn’t recognise that change and therefore if you then clicked next you would be taken to back up to blog post 3, as that is 1 greater than the blog post that the button last took you to.</w:t>
+      </w:r>
+      <w:r>
+        <w:t xml:space="preserve"> This problem meant that I needed to create a system where the blog post that is currently in view no matter how you got to it, would be the post that would be </w:t>
+      </w:r>
+      <w:r>
+        <w:t xml:space="preserve">used to reference where forwards and back should be from. </w:t>
+      </w:r>
+      <w:bookmarkStart w:id="0" w:name="_GoBack"/>
+      <w:bookmarkEnd w:id="0"/>
+    </w:p>
+    <w:p/>
+    <w:p/>
     <w:p>
       <w:r>
         <w:t>15/09/20 – Tuesday</w:t>
@@ -61,13 +94,19 @@
         <w:t>Tuesday Class session, we spent a bit of time discussing with Josh and Blaine our wireframes so far, we then split off into two groups. Me and Mad</w:t>
       </w:r>
       <w:r>
-        <w:t>isyn beginning coding our website, and Jack and Cindy tidying up our figma documents and finalising our style guide.</w:t>
+        <w:t xml:space="preserve">isyn beginning coding our website, and Jack and Cindy tidying up our </w:t>
+      </w:r>
+      <w:proofErr w:type="spellStart"/>
+      <w:r>
+        <w:t>figma</w:t>
+      </w:r>
+      <w:proofErr w:type="spellEnd"/>
+      <w:r>
+        <w:t xml:space="preserve"> documents and finalising our style guide.</w:t>
       </w:r>
       <w:r>
         <w:t xml:space="preserve"> Me and Madisyn worked together to get the rough outline of the index page setup</w:t>
       </w:r>
-      <w:bookmarkStart w:id="0" w:name="_GoBack"/>
-      <w:bookmarkEnd w:id="0"/>
     </w:p>
     <w:p>
       <w:r>
@@ -79,6 +118,7 @@
         <w:rPr>
           <w:noProof/>
         </w:rPr>
+        <w:lastRenderedPageBreak/>
         <w:drawing>
           <wp:inline distT="0" distB="0" distL="0" distR="0" wp14:anchorId="1C72D815" wp14:editId="34D8864A">
             <wp:extent cx="5731510" cy="3223895"/>
@@ -131,11 +171,15 @@
         <w:t xml:space="preserve">I added in a feature that I have been planning for a bit, essentially the date is show in 3 columns on the left hands side, when you scroll the elements are all sticking to the blog posts that each element is relevant to, then when you scroll past </w:t>
       </w:r>
       <w:r>
-        <w:t xml:space="preserve">the end of a blog the new date will scroll up with it and then become stickied at the same position as </w:t>
-      </w:r>
-      <w:r>
-        <w:lastRenderedPageBreak/>
-        <w:t xml:space="preserve">the old date. </w:t>
+        <w:t xml:space="preserve">the end of a blog the new date will scroll up with it and then become </w:t>
+      </w:r>
+      <w:proofErr w:type="spellStart"/>
+      <w:r>
+        <w:t>stickied</w:t>
+      </w:r>
+      <w:proofErr w:type="spellEnd"/>
+      <w:r>
+        <w:t xml:space="preserve"> at the same position as the old date. </w:t>
       </w:r>
       <w:r>
         <w:t xml:space="preserve">This is a bit of a </w:t>
@@ -252,7 +296,11 @@
         <w:t>block frames</w:t>
       </w:r>
       <w:r>
-        <w:t xml:space="preserve"> for the next class session. We split up the pages to be done based off the user flow that we created earlier. I opted to do the Nominations page however I found it really difficult to start designing the page without having the framework of the website really locked down. Everyone started doing their own versions of navigation bars and I really felt like before we started designing anything we should have properly sat down and came up with the general framework of the website, so that we can better design each page.</w:t>
+        <w:t xml:space="preserve"> for the next class session. We split up the pages to be done based off the user flow that we created earlier. I opted to do the Nominations page however I found it really difficult to start designing the page without having the framework of the website really locked down. Everyone started doing their own versions of navigation bars and I really felt like before we started designing </w:t>
+      </w:r>
+      <w:r>
+        <w:lastRenderedPageBreak/>
+        <w:t>anything we should have properly sat down and came up with the general framework of the website, so that we can better design each page.</w:t>
       </w:r>
     </w:p>
     <w:p>
@@ -281,7 +329,15 @@
         <w:t>block frame</w:t>
       </w:r>
       <w:r>
-        <w:t xml:space="preserve"> in figma using the templates that Blaine selected. And Jack and Madison worked through finishing our brief and creating our mood boards.</w:t>
+        <w:t xml:space="preserve"> in </w:t>
+      </w:r>
+      <w:proofErr w:type="spellStart"/>
+      <w:r>
+        <w:t>figma</w:t>
+      </w:r>
+      <w:proofErr w:type="spellEnd"/>
+      <w:r>
+        <w:t xml:space="preserve"> using the templates that Blaine selected. And Jack and Madison worked through finishing our brief and creating our mood boards.</w:t>
       </w:r>
     </w:p>
     <w:p>
@@ -304,7 +360,15 @@
         <w:t>user flows</w:t>
       </w:r>
       <w:r>
-        <w:t xml:space="preserve"> for the website in figma and creating our brief. We split the work up so that me and Kat worked on the user flow, whilst jack Madison and </w:t>
+        <w:t xml:space="preserve"> for the website in </w:t>
+      </w:r>
+      <w:proofErr w:type="spellStart"/>
+      <w:r>
+        <w:t>figma</w:t>
+      </w:r>
+      <w:proofErr w:type="spellEnd"/>
+      <w:r>
+        <w:t xml:space="preserve"> and creating our brief. We split the work up so that me and Kat worked on the user flow, whilst jack Madison and </w:t>
       </w:r>
       <w:r>
         <w:t>Cindy</w:t>
@@ -345,11 +409,7 @@
         <w:t>pitched</w:t>
       </w:r>
       <w:r>
-        <w:t xml:space="preserve"> a Chicken Nugget review website, Madison pitched a website that was an index of businesses where the user could easily navigate through and find the service that they were after. Kat pitched a website that acted as a database of work examples for Victoria university projects. </w:t>
-      </w:r>
-      <w:r>
-        <w:lastRenderedPageBreak/>
-        <w:t xml:space="preserve">After talking a bit with </w:t>
+        <w:t xml:space="preserve"> a Chicken Nugget review website, Madison pitched a website that was an index of businesses where the user could easily navigate through and find the service that they were after. Kat pitched a website that acted as a database of work examples for Victoria university projects. After talking a bit with </w:t>
       </w:r>
       <w:r>
         <w:t>Josh,</w:t>
@@ -389,6 +449,7 @@
         <w:rPr>
           <w:noProof/>
         </w:rPr>
+        <w:lastRenderedPageBreak/>
         <w:drawing>
           <wp:inline distT="0" distB="0" distL="0" distR="0" wp14:anchorId="6DA57FE0" wp14:editId="143035FA">
             <wp:extent cx="5731510" cy="3223895"/>
@@ -502,11 +563,7 @@
         <w:t xml:space="preserve">. Although I still had a lot of issues in </w:t>
       </w:r>
       <w:r>
-        <w:t xml:space="preserve">making the iframe responsive I eventually </w:t>
-      </w:r>
-      <w:r>
-        <w:lastRenderedPageBreak/>
-        <w:t xml:space="preserve">got it working. </w:t>
+        <w:t xml:space="preserve">making the iframe responsive I eventually got it working. </w:t>
       </w:r>
       <w:r>
         <w:t>One of the effects that I am really interested in is parallax, so I quickly created this faux 3d cube that changes perspective based on where the mouse is. I liked this effect</w:t>
@@ -521,8 +578,13 @@
         <w:t xml:space="preserve"> with the objects I was drawing through the iframe like a pressing a button.</w:t>
       </w:r>
       <w:r>
-        <w:t xml:space="preserve"> I looked at this website through awwwards</w:t>
-      </w:r>
+        <w:t xml:space="preserve"> I looked at this website through </w:t>
+      </w:r>
+      <w:proofErr w:type="spellStart"/>
+      <w:r>
+        <w:t>awwwards</w:t>
+      </w:r>
+      <w:proofErr w:type="spellEnd"/>
       <w:r>
         <w:t xml:space="preserve"> </w:t>
       </w:r>
@@ -552,6 +614,7 @@
     </w:p>
     <w:p>
       <w:r>
+        <w:lastRenderedPageBreak/>
         <w:t>17/08/20 – Monday</w:t>
       </w:r>
     </w:p>
@@ -634,8 +697,13 @@
           <w:numId w:val="1"/>
         </w:numPr>
       </w:pPr>
-      <w:r>
-        <w:t xml:space="preserve">Todays class I did not do a lot given it’s the last class before the mid semester holidays. </w:t>
+      <w:proofErr w:type="spellStart"/>
+      <w:r>
+        <w:t>Todays</w:t>
+      </w:r>
+      <w:proofErr w:type="spellEnd"/>
+      <w:r>
+        <w:t xml:space="preserve"> class I did not do a lot given it’s the last class before the mid semester holidays. </w:t>
       </w:r>
       <w:r>
         <w:t xml:space="preserve">We got introduced </w:t>
@@ -720,7 +788,15 @@
         <w:t xml:space="preserve"> and that I needed to work more on inc</w:t>
       </w:r>
       <w:r>
-        <w:t xml:space="preserve">orporating the styling that I wanted for each website into the wireframes. Blaine gave me an extension til midnight to hand-in which </w:t>
+        <w:t xml:space="preserve">orporating the styling that I wanted for each website into the wireframes. Blaine gave me an extension </w:t>
+      </w:r>
+      <w:proofErr w:type="spellStart"/>
+      <w:r>
+        <w:t>til</w:t>
+      </w:r>
+      <w:proofErr w:type="spellEnd"/>
+      <w:r>
+        <w:t xml:space="preserve"> midnight to hand-in which </w:t>
       </w:r>
       <w:r>
         <w:t xml:space="preserve">helped hugely. I finished writing the report that I had started in class, and then went about restyling a lot of the wireframe components. The main areas that I redesigned were the navbars for both the wireframes, and the ‘card’ that portrayed the information of a class. I also went about redesigning each of the </w:t>
@@ -767,36 +843,33 @@
         <w:t xml:space="preserve">wireframes tonight. My first and in my opinion best of the two wireframe ideas is a sort of backtracking system. </w:t>
       </w:r>
       <w:r>
-        <w:t xml:space="preserve">Where the user starts at their last year for their chosen degree, and then as they select papers for that year, the pre requisite papers that they would have needed to have taken in order to take those papers in their last year are automatically added to their previous years and a line is drawn between each of the classes. The intentions behind this design is that by the end of selecting their papers the user will have a ‘tree’ like diagram that represents the direction that they have </w:t>
-      </w:r>
+        <w:t>Where the user starts at their last year for their chosen degree, and then as they select papers for that year, the pre requisite papers that they would have needed to have taken in order to take those papers in their last year are automatically added to their previous years and a line is drawn between each of the classes. The intentions behind this design is that by the end of selecting their papers the user will have a ‘tree’ like diagram that represents the direction that they have taken each course</w:t>
+      </w:r>
+      <w:r>
+        <w:t>. My other idea</w:t>
+      </w:r>
+      <w:r>
+        <w:t xml:space="preserve"> a lot </w:t>
+      </w:r>
+      <w:r>
+        <w:t>simpler and more traditional</w:t>
+      </w:r>
+      <w:r>
+        <w:t xml:space="preserve">, there is a navbar at the top which allows the user to switch between years and the select degree page. </w:t>
+      </w:r>
+      <w:r>
+        <w:t xml:space="preserve">On each page for a specific year the user can drag and drop papers from a search box and into tabs for each of the trimester. As they do so their point totals and requirements will change dynamically on a tab on the same page. </w:t>
+      </w:r>
+      <w:r>
+        <w:t xml:space="preserve">The intention behind both of my designs is to give a sense of tactility and weight to their selections outside of dropdown menus, and to very clearly </w:t>
+      </w:r>
+      <w:r>
+        <w:t>show the prerequisite papers that need to be taken in order to complete their selected degree.</w:t>
+      </w:r>
+    </w:p>
+    <w:p>
       <w:r>
         <w:lastRenderedPageBreak/>
-        <w:t>taken each course</w:t>
-      </w:r>
-      <w:r>
-        <w:t>. My other idea</w:t>
-      </w:r>
-      <w:r>
-        <w:t xml:space="preserve"> a lot </w:t>
-      </w:r>
-      <w:r>
-        <w:t>simpler and more traditional</w:t>
-      </w:r>
-      <w:r>
-        <w:t xml:space="preserve">, there is a navbar at the top which allows the user to switch between years and the select degree page. </w:t>
-      </w:r>
-      <w:r>
-        <w:t xml:space="preserve">On each page for a specific year the user can drag and drop papers from a search box and into tabs for each of the trimester. As they do so their point totals and requirements will change dynamically on a tab on the same page. </w:t>
-      </w:r>
-      <w:r>
-        <w:t xml:space="preserve">The intention behind both of my designs is to give a sense of tactility and weight to their selections outside of dropdown menus, and to very clearly </w:t>
-      </w:r>
-      <w:r>
-        <w:t>show the prerequisite papers that need to be taken in order to complete their selected degree.</w:t>
-      </w:r>
-    </w:p>
-    <w:p>
-      <w:r>
         <w:t>6/08/20 – Thursday</w:t>
       </w:r>
     </w:p>
@@ -888,7 +961,15 @@
         <w:t xml:space="preserve">sday Class session, </w:t>
       </w:r>
       <w:r>
-        <w:t>we didn’t have any exercises to do today, we did a bit of a catch up on the work that we are doing for project 1. I started to familiarise myself with figma a bit more</w:t>
+        <w:t xml:space="preserve">we didn’t have any exercises to do today, we did a bit of a catch up on the work that we are doing for project 1. I started to familiarise myself with </w:t>
+      </w:r>
+      <w:proofErr w:type="spellStart"/>
+      <w:r>
+        <w:t>figma</w:t>
+      </w:r>
+      <w:proofErr w:type="spellEnd"/>
+      <w:r>
+        <w:t xml:space="preserve"> a bit more</w:t>
       </w:r>
       <w:r>
         <w:t xml:space="preserve"> and worked out the grids tool within frames which is helping immensely with laying elements out proportionately and keeping consistent </w:t>
@@ -978,7 +1059,6 @@
         <w:rPr>
           <w:noProof/>
         </w:rPr>
-        <w:lastRenderedPageBreak/>
         <w:drawing>
           <wp:inline distT="0" distB="0" distL="0" distR="0" wp14:anchorId="17B4AD69" wp14:editId="0580D364">
             <wp:extent cx="5731510" cy="3223895"/>
@@ -1021,6 +1101,7 @@
         <w:rPr>
           <w:noProof/>
         </w:rPr>
+        <w:lastRenderedPageBreak/>
         <w:drawing>
           <wp:inline distT="0" distB="0" distL="0" distR="0" wp14:anchorId="0551D907" wp14:editId="287E5E90">
             <wp:extent cx="5731510" cy="3223895"/>
@@ -1073,16 +1154,29 @@
         <w:t>working on the structure of my blog yesterday I</w:t>
       </w:r>
       <w:r>
-        <w:t xml:space="preserve"> started looking at the styling of the whole page, as well as the structure of each blog post. With my current layout of a lot of nested divs each with their own padding I was wasting a lot of space. I decided to remove the colour from each of the different div, so that a smaller margin was less jarring, I then gave each element its own div as opposed to nesting all of the 'content' together. This way I can freely reorder how the information is stacked. I also changed from using the grid system to center and scale the blog posts proportionally, as when using fractions, the blogs would become too thin when the browser was rescaled. I changed to instead using a min and max width, and then a margin on the sides of the scrollbar div. This is so that the blogs will stay at a constant size when being scaled, until the margin pushes them closer together.</w:t>
+        <w:t xml:space="preserve"> started looking at the styling of the whole page, as well as the structure of each blog post. With my current layout of a lot of nested </w:t>
+      </w:r>
+      <w:proofErr w:type="spellStart"/>
+      <w:r>
+        <w:t>divs</w:t>
+      </w:r>
+      <w:proofErr w:type="spellEnd"/>
+      <w:r>
+        <w:t xml:space="preserve"> each with their own padding I was wasting a lot of space. I decided to remove the colour from each of the different div, so that a smaller margin was less jarring, I then gave each element its own div as opposed to nesting all of the 'content' together. This way I can freely reorder how the information is stacked. I also changed from using the grid system to </w:t>
+      </w:r>
+      <w:proofErr w:type="spellStart"/>
+      <w:r>
+        <w:t>center</w:t>
+      </w:r>
+      <w:proofErr w:type="spellEnd"/>
+      <w:r>
+        <w:t xml:space="preserve"> and scale the blog posts proportionally, as when using fractions, the blogs would become too thin when the browser was rescaled. I changed to instead using a min and max width, and then a margin on the sides of the scrollbar div. This is so that the blogs will stay at a constant size when being scaled, until the margin pushes them closer together.</w:t>
       </w:r>
       <w:r>
         <w:br/>
       </w:r>
       <w:r>
         <w:br/>
-      </w:r>
-      <w:r>
-        <w:lastRenderedPageBreak/>
         <w:t>Style wise I changed from my boxy appearance as that was really just there to see the margins for each div. I'm a fan of minimalist website</w:t>
       </w:r>
       <w:r>
@@ -1108,6 +1202,7 @@
         <w:rPr>
           <w:noProof/>
         </w:rPr>
+        <w:lastRenderedPageBreak/>
         <w:drawing>
           <wp:inline distT="0" distB="0" distL="0" distR="0" wp14:anchorId="24934F0E" wp14:editId="3D13686B">
             <wp:extent cx="5731510" cy="3223895"/>
@@ -1154,7 +1249,23 @@
         </w:numPr>
       </w:pPr>
       <w:r>
-        <w:t>Worked a lot more on the structure of blog itself, I had a rough idea of what I wanted to do, such as the best way to implement the stickied header at the top. I disliked the regular way of achieving this of just giving the header a stickied position because I wanted the header in both the home page and reflections page to be inline, however with more posts the reflections page had a scrollbar and the home didn't, causing them to be out of line.</w:t>
+        <w:t xml:space="preserve">Worked a lot more on the structure of blog itself, I had a rough idea of what I wanted to do, such as the best way to implement the </w:t>
+      </w:r>
+      <w:proofErr w:type="spellStart"/>
+      <w:r>
+        <w:t>stickied</w:t>
+      </w:r>
+      <w:proofErr w:type="spellEnd"/>
+      <w:r>
+        <w:t xml:space="preserve"> header at the top. I disliked the regular way of achieving this of just giving the header a </w:t>
+      </w:r>
+      <w:proofErr w:type="spellStart"/>
+      <w:r>
+        <w:t>stickied</w:t>
+      </w:r>
+      <w:proofErr w:type="spellEnd"/>
+      <w:r>
+        <w:t xml:space="preserve"> position because I wanted the header in both the home page and reflections page to be inline, however with more posts the reflections page had a scrollbar and the home didn't, causing them to be out of line.</w:t>
       </w:r>
       <w:r>
         <w:br/>
@@ -1180,11 +1291,23 @@
       </w:r>
       <w:r>
         <w:br/>
-        <w:t xml:space="preserve">After achieving this I started looking at the styling of the whole page, as well as the structure of each blog post. With my current layout of a lot of nested divs each with their own padding I was wasting a lot of space. I decided to remove the colour from each of the different div, so that a smaller margin was less jarring, I then gave each element its own div as opposed to nesting all of the 'content' together. This way I can freely reorder how the information is stacked. I also changed from using the grid system to center and scale the blog posts proportionally, as when using fractions, the blogs would become too thin when the browser was rescaled. I changed to instead using a min and max width, and then a margin on the sides of the scrollbar div. This is so that the blogs will stay at a constant size when being </w:t>
-      </w:r>
-      <w:r>
-        <w:lastRenderedPageBreak/>
-        <w:t>scaled, until the margin pushes them closer together.</w:t>
+        <w:t xml:space="preserve">After achieving this I started looking at the styling of the whole page, as well as the structure of each blog post. With my current layout of a lot of nested </w:t>
+      </w:r>
+      <w:proofErr w:type="spellStart"/>
+      <w:r>
+        <w:t>divs</w:t>
+      </w:r>
+      <w:proofErr w:type="spellEnd"/>
+      <w:r>
+        <w:t xml:space="preserve"> each with their own padding I was wasting a lot of space. I decided to remove the colour from each of the different div, so that a smaller margin was less jarring, I then gave each element its own div as opposed to nesting all of the 'content' together. This way I can freely reorder how the information is stacked. I also changed from using the grid system to </w:t>
+      </w:r>
+      <w:proofErr w:type="spellStart"/>
+      <w:r>
+        <w:t>center</w:t>
+      </w:r>
+      <w:proofErr w:type="spellEnd"/>
+      <w:r>
+        <w:t xml:space="preserve"> and scale the blog posts proportionally, as when using fractions, the blogs would become too thin when the browser was rescaled. I changed to instead using a min and max width, and then a margin on the sides of the scrollbar div. This is so that the blogs will stay at a constant size when being scaled, until the margin pushes them closer together.</w:t>
       </w:r>
       <w:r>
         <w:br/>
@@ -1219,6 +1342,7 @@
         <w:rPr>
           <w:noProof/>
         </w:rPr>
+        <w:lastRenderedPageBreak/>
         <w:drawing>
           <wp:inline distT="0" distB="0" distL="0" distR="0" wp14:anchorId="06D05096" wp14:editId="174822FE">
             <wp:extent cx="5731510" cy="3223895"/>
@@ -1265,7 +1389,15 @@
         </w:numPr>
       </w:pPr>
       <w:r>
-        <w:t>We went over some basic CSS practices today and got introduced to project 1. I also set up my github for this project.</w:t>
+        <w:t xml:space="preserve">We went over some basic CSS practices today and got introduced to project 1. I also set up my </w:t>
+      </w:r>
+      <w:proofErr w:type="spellStart"/>
+      <w:r>
+        <w:t>github</w:t>
+      </w:r>
+      <w:proofErr w:type="spellEnd"/>
+      <w:r>
+        <w:t xml:space="preserve"> for this project.</w:t>
       </w:r>
       <w:r>
         <w:t xml:space="preserve"> Today I put more time into my blog, this time I looked at adding a navbar to the reflections page so that you can </w:t>
@@ -1538,8 +1670,13 @@
         <w:t>We looked at the CSS ‘box model’ today</w:t>
       </w:r>
       <w:r>
-        <w:t xml:space="preserve"> and worked further on our small assignment to replicate a part of existing website. I chose the stickied</w:t>
-      </w:r>
+        <w:t xml:space="preserve"> and worked further on our small assignment to replicate a part of existing website. I chose the </w:t>
+      </w:r>
+      <w:proofErr w:type="spellStart"/>
+      <w:r>
+        <w:t>stickied</w:t>
+      </w:r>
+      <w:proofErr w:type="spellEnd"/>
       <w:r>
         <w:t xml:space="preserve"> </w:t>
       </w:r>
@@ -1553,7 +1690,31 @@
         <w:t xml:space="preserve"> This is as far as I got, the biggest cause of my issues was that </w:t>
       </w:r>
       <w:r>
-        <w:t xml:space="preserve">I needed the header and subheader within the navbar thing to be in different divs so that they could be different font sizes, but then this meant having to centre to divs proportionately to </w:t>
+        <w:t xml:space="preserve">I needed the header and </w:t>
+      </w:r>
+      <w:proofErr w:type="spellStart"/>
+      <w:r>
+        <w:t>subheader</w:t>
+      </w:r>
+      <w:proofErr w:type="spellEnd"/>
+      <w:r>
+        <w:t xml:space="preserve"> within the navbar thing to be in different </w:t>
+      </w:r>
+      <w:proofErr w:type="spellStart"/>
+      <w:r>
+        <w:t>divs</w:t>
+      </w:r>
+      <w:proofErr w:type="spellEnd"/>
+      <w:r>
+        <w:t xml:space="preserve"> so that they could be different font sizes, but then this meant having to centre to </w:t>
+      </w:r>
+      <w:proofErr w:type="spellStart"/>
+      <w:r>
+        <w:t>divs</w:t>
+      </w:r>
+      <w:proofErr w:type="spellEnd"/>
+      <w:r>
+        <w:t xml:space="preserve"> proportionately to </w:t>
       </w:r>
       <w:r>
         <w:t>the centre of another which I couldn’t figure out.</w:t>
@@ -1794,6 +1955,118 @@
     </w:lvl>
   </w:abstractNum>
   <w:abstractNum w:abstractNumId="1" w15:restartNumberingAfterBreak="0">
+    <w:nsid w:val="4B011C1B"/>
+    <w:multiLevelType w:val="hybridMultilevel"/>
+    <w:tmpl w:val="7E589424"/>
+    <w:lvl w:ilvl="0" w:tplc="DF542218">
+      <w:numFmt w:val="bullet"/>
+      <w:lvlText w:val="-"/>
+      <w:lvlJc w:val="left"/>
+      <w:pPr>
+        <w:ind w:left="720" w:hanging="360"/>
+      </w:pPr>
+      <w:rPr>
+        <w:rFonts w:ascii="Calibri" w:eastAsiaTheme="minorHAnsi" w:hAnsi="Calibri" w:cs="Calibri" w:hint="default"/>
+      </w:rPr>
+    </w:lvl>
+    <w:lvl w:ilvl="1" w:tplc="14090003" w:tentative="1">
+      <w:start w:val="1"/>
+      <w:numFmt w:val="bullet"/>
+      <w:lvlText w:val="o"/>
+      <w:lvlJc w:val="left"/>
+      <w:pPr>
+        <w:ind w:left="1440" w:hanging="360"/>
+      </w:pPr>
+      <w:rPr>
+        <w:rFonts w:ascii="Courier New" w:hAnsi="Courier New" w:cs="Courier New" w:hint="default"/>
+      </w:rPr>
+    </w:lvl>
+    <w:lvl w:ilvl="2" w:tplc="14090005" w:tentative="1">
+      <w:start w:val="1"/>
+      <w:numFmt w:val="bullet"/>
+      <w:lvlText w:val=""/>
+      <w:lvlJc w:val="left"/>
+      <w:pPr>
+        <w:ind w:left="2160" w:hanging="360"/>
+      </w:pPr>
+      <w:rPr>
+        <w:rFonts w:ascii="Wingdings" w:hAnsi="Wingdings" w:hint="default"/>
+      </w:rPr>
+    </w:lvl>
+    <w:lvl w:ilvl="3" w:tplc="14090001" w:tentative="1">
+      <w:start w:val="1"/>
+      <w:numFmt w:val="bullet"/>
+      <w:lvlText w:val=""/>
+      <w:lvlJc w:val="left"/>
+      <w:pPr>
+        <w:ind w:left="2880" w:hanging="360"/>
+      </w:pPr>
+      <w:rPr>
+        <w:rFonts w:ascii="Symbol" w:hAnsi="Symbol" w:hint="default"/>
+      </w:rPr>
+    </w:lvl>
+    <w:lvl w:ilvl="4" w:tplc="14090003" w:tentative="1">
+      <w:start w:val="1"/>
+      <w:numFmt w:val="bullet"/>
+      <w:lvlText w:val="o"/>
+      <w:lvlJc w:val="left"/>
+      <w:pPr>
+        <w:ind w:left="3600" w:hanging="360"/>
+      </w:pPr>
+      <w:rPr>
+        <w:rFonts w:ascii="Courier New" w:hAnsi="Courier New" w:cs="Courier New" w:hint="default"/>
+      </w:rPr>
+    </w:lvl>
+    <w:lvl w:ilvl="5" w:tplc="14090005" w:tentative="1">
+      <w:start w:val="1"/>
+      <w:numFmt w:val="bullet"/>
+      <w:lvlText w:val=""/>
+      <w:lvlJc w:val="left"/>
+      <w:pPr>
+        <w:ind w:left="4320" w:hanging="360"/>
+      </w:pPr>
+      <w:rPr>
+        <w:rFonts w:ascii="Wingdings" w:hAnsi="Wingdings" w:hint="default"/>
+      </w:rPr>
+    </w:lvl>
+    <w:lvl w:ilvl="6" w:tplc="14090001" w:tentative="1">
+      <w:start w:val="1"/>
+      <w:numFmt w:val="bullet"/>
+      <w:lvlText w:val=""/>
+      <w:lvlJc w:val="left"/>
+      <w:pPr>
+        <w:ind w:left="5040" w:hanging="360"/>
+      </w:pPr>
+      <w:rPr>
+        <w:rFonts w:ascii="Symbol" w:hAnsi="Symbol" w:hint="default"/>
+      </w:rPr>
+    </w:lvl>
+    <w:lvl w:ilvl="7" w:tplc="14090003" w:tentative="1">
+      <w:start w:val="1"/>
+      <w:numFmt w:val="bullet"/>
+      <w:lvlText w:val="o"/>
+      <w:lvlJc w:val="left"/>
+      <w:pPr>
+        <w:ind w:left="5760" w:hanging="360"/>
+      </w:pPr>
+      <w:rPr>
+        <w:rFonts w:ascii="Courier New" w:hAnsi="Courier New" w:cs="Courier New" w:hint="default"/>
+      </w:rPr>
+    </w:lvl>
+    <w:lvl w:ilvl="8" w:tplc="14090005" w:tentative="1">
+      <w:start w:val="1"/>
+      <w:numFmt w:val="bullet"/>
+      <w:lvlText w:val=""/>
+      <w:lvlJc w:val="left"/>
+      <w:pPr>
+        <w:ind w:left="6480" w:hanging="360"/>
+      </w:pPr>
+      <w:rPr>
+        <w:rFonts w:ascii="Wingdings" w:hAnsi="Wingdings" w:hint="default"/>
+      </w:rPr>
+    </w:lvl>
+  </w:abstractNum>
+  <w:abstractNum w:abstractNumId="2" w15:restartNumberingAfterBreak="0">
     <w:nsid w:val="53A351D3"/>
     <w:multiLevelType w:val="hybridMultilevel"/>
     <w:tmpl w:val="2F2C174A"/>
@@ -1905,7 +2178,7 @@
       </w:rPr>
     </w:lvl>
   </w:abstractNum>
-  <w:abstractNum w:abstractNumId="2" w15:restartNumberingAfterBreak="0">
+  <w:abstractNum w:abstractNumId="3" w15:restartNumberingAfterBreak="0">
     <w:nsid w:val="74971ED4"/>
     <w:multiLevelType w:val="hybridMultilevel"/>
     <w:tmpl w:val="E6A0404E"/>
@@ -2017,7 +2290,7 @@
       </w:rPr>
     </w:lvl>
   </w:abstractNum>
-  <w:abstractNum w:abstractNumId="3" w15:restartNumberingAfterBreak="0">
+  <w:abstractNum w:abstractNumId="4" w15:restartNumberingAfterBreak="0">
     <w:nsid w:val="79B262F3"/>
     <w:multiLevelType w:val="hybridMultilevel"/>
     <w:tmpl w:val="6C3A7FA6"/>
@@ -2130,16 +2403,19 @@
     </w:lvl>
   </w:abstractNum>
   <w:num w:numId="1">
-    <w:abstractNumId w:val="1"/>
+    <w:abstractNumId w:val="2"/>
   </w:num>
   <w:num w:numId="2">
-    <w:abstractNumId w:val="3"/>
+    <w:abstractNumId w:val="4"/>
   </w:num>
   <w:num w:numId="3">
-    <w:abstractNumId w:val="2"/>
+    <w:abstractNumId w:val="3"/>
   </w:num>
   <w:num w:numId="4">
     <w:abstractNumId w:val="0"/>
+  </w:num>
+  <w:num w:numId="5">
+    <w:abstractNumId w:val="1"/>
   </w:num>
 </w:numbering>
 </file>
@@ -2903,21 +3179,6 @@
 </file>
 
 <file path=customXml/item1.xml><?xml version="1.0" encoding="utf-8"?>
-<p:properties xmlns:p="http://schemas.microsoft.com/office/2006/metadata/properties" xmlns:xsi="http://www.w3.org/2001/XMLSchema-instance" xmlns:pc="http://schemas.microsoft.com/office/infopath/2007/PartnerControls">
-  <documentManagement/>
-</p:properties>
-</file>
-
-<file path=customXml/item2.xml><?xml version="1.0" encoding="utf-8"?>
-<?mso-contentType ?>
-<FormTemplates xmlns="http://schemas.microsoft.com/sharepoint/v3/contenttype/forms">
-  <Display>DocumentLibraryForm</Display>
-  <Edit>DocumentLibraryForm</Edit>
-  <New>DocumentLibraryForm</New>
-</FormTemplates>
-</file>
-
-<file path=customXml/item3.xml><?xml version="1.0" encoding="utf-8"?>
 <ct:contentTypeSchema xmlns:ct="http://schemas.microsoft.com/office/2006/metadata/contentType" xmlns:ma="http://schemas.microsoft.com/office/2006/metadata/properties/metaAttributes" ct:_="" ma:_="" ma:contentTypeName="Document" ma:contentTypeID="0x010100C0DA18547F3BF2479C8AE67DB7BD39BA" ma:contentTypeVersion="13" ma:contentTypeDescription="Create a new document." ma:contentTypeScope="" ma:versionID="8a4898774fab6395fc92d2d40cd5db2f">
   <xsd:schema xmlns:xsd="http://www.w3.org/2001/XMLSchema" xmlns:xs="http://www.w3.org/2001/XMLSchema" xmlns:p="http://schemas.microsoft.com/office/2006/metadata/properties" xmlns:ns3="9aad189d-4f7e-431e-a3c3-5cfeefb8f478" xmlns:ns4="2fcdb41b-c4c5-494d-b206-b628fb45b9f0" targetNamespace="http://schemas.microsoft.com/office/2006/metadata/properties" ma:root="true" ma:fieldsID="fe837bfc2f1b2fd6edbd203335d98d07" ns3:_="" ns4:_="">
     <xsd:import namespace="9aad189d-4f7e-431e-a3c3-5cfeefb8f478"/>
@@ -3140,24 +3401,22 @@
 </ct:contentTypeSchema>
 </file>
 
-<file path=customXml/itemProps1.xml><?xml version="1.0" encoding="utf-8"?>
-<ds:datastoreItem xmlns:ds="http://schemas.openxmlformats.org/officeDocument/2006/customXml" ds:itemID="{13C90B7C-8BBF-41A0-9B23-3DE13889BB6F}">
-  <ds:schemaRefs>
-    <ds:schemaRef ds:uri="http://schemas.microsoft.com/office/2006/metadata/properties"/>
-    <ds:schemaRef ds:uri="http://schemas.microsoft.com/office/infopath/2007/PartnerControls"/>
-  </ds:schemaRefs>
-</ds:datastoreItem>
+<file path=customXml/item2.xml><?xml version="1.0" encoding="utf-8"?>
+<?mso-contentType ?>
+<FormTemplates xmlns="http://schemas.microsoft.com/sharepoint/v3/contenttype/forms">
+  <Display>DocumentLibraryForm</Display>
+  <Edit>DocumentLibraryForm</Edit>
+  <New>DocumentLibraryForm</New>
+</FormTemplates>
 </file>
 
-<file path=customXml/itemProps2.xml><?xml version="1.0" encoding="utf-8"?>
-<ds:datastoreItem xmlns:ds="http://schemas.openxmlformats.org/officeDocument/2006/customXml" ds:itemID="{0682D650-84E4-4AD6-86E1-4BE71918733D}">
-  <ds:schemaRefs>
-    <ds:schemaRef ds:uri="http://schemas.microsoft.com/sharepoint/v3/contenttype/forms"/>
-  </ds:schemaRefs>
-</ds:datastoreItem>
+<file path=customXml/item3.xml><?xml version="1.0" encoding="utf-8"?>
+<p:properties xmlns:p="http://schemas.microsoft.com/office/2006/metadata/properties" xmlns:xsi="http://www.w3.org/2001/XMLSchema-instance" xmlns:pc="http://schemas.microsoft.com/office/infopath/2007/PartnerControls">
+  <documentManagement/>
+</p:properties>
 </file>
 
-<file path=customXml/itemProps3.xml><?xml version="1.0" encoding="utf-8"?>
+<file path=customXml/itemProps1.xml><?xml version="1.0" encoding="utf-8"?>
 <ds:datastoreItem xmlns:ds="http://schemas.openxmlformats.org/officeDocument/2006/customXml" ds:itemID="{9318D75A-4156-4DD7-A912-7C6FCD40AEBB}">
   <ds:schemaRefs>
     <ds:schemaRef ds:uri="http://schemas.microsoft.com/office/2006/metadata/contentType"/>
@@ -3174,4 +3433,21 @@
     <ds:schemaRef ds:uri="http://schemas.microsoft.com/internal/obd"/>
   </ds:schemaRefs>
 </ds:datastoreItem>
+</file>
+
+<file path=customXml/itemProps2.xml><?xml version="1.0" encoding="utf-8"?>
+<ds:datastoreItem xmlns:ds="http://schemas.openxmlformats.org/officeDocument/2006/customXml" ds:itemID="{0682D650-84E4-4AD6-86E1-4BE71918733D}">
+  <ds:schemaRefs>
+    <ds:schemaRef ds:uri="http://schemas.microsoft.com/sharepoint/v3/contenttype/forms"/>
+  </ds:schemaRefs>
+</ds:datastoreItem>
+</file>
+
+<file path=customXml/itemProps3.xml><?xml version="1.0" encoding="utf-8"?>
+<ds:datastoreItem xmlns:ds="http://schemas.openxmlformats.org/officeDocument/2006/customXml" ds:itemID="{13C90B7C-8BBF-41A0-9B23-3DE13889BB6F}">
+  <ds:schemaRefs>
+    <ds:schemaRef ds:uri="http://schemas.microsoft.com/office/2006/metadata/properties"/>
+    <ds:schemaRef ds:uri="http://schemas.microsoft.com/office/infopath/2007/PartnerControls"/>
+  </ds:schemaRefs>
+</ds:datastoreItem>
 </file>
</xml_diff>